<commit_message>
Documentacion Maquina 2 finalizada
</commit_message>
<xml_diff>
--- a/Docs/Observaciones-Lab 7.docx
+++ b/Docs/Observaciones-Lab 7.docx
@@ -279,7 +279,23 @@
                 <w:rFonts w:ascii="Dax-Regular" w:hAnsi="Dax-Regular"/>
                 <w:noProof w:val="0"/>
               </w:rPr>
-              <w:t>700U with Radeon Vega Mobile Gfx     2.30 GHz</w:t>
+              <w:t xml:space="preserve">700U with Radeon Vega Mobile </w:t>
+            </w:r>
+            <w:proofErr w:type="spellStart"/>
+            <w:r>
+              <w:rPr>
+                <w:rFonts w:ascii="Dax-Regular" w:hAnsi="Dax-Regular"/>
+                <w:noProof w:val="0"/>
+              </w:rPr>
+              <w:t>Gfx</w:t>
+            </w:r>
+            <w:proofErr w:type="spellEnd"/>
+            <w:r>
+              <w:rPr>
+                <w:rFonts w:ascii="Dax-Regular" w:hAnsi="Dax-Regular"/>
+                <w:noProof w:val="0"/>
+              </w:rPr>
+              <w:t xml:space="preserve">     2.30 GHz</w:t>
             </w:r>
           </w:p>
         </w:tc>
@@ -308,7 +324,23 @@
                 <w:rFonts w:ascii="Dax-Regular" w:hAnsi="Dax-Regular"/>
                 <w:noProof w:val="0"/>
               </w:rPr>
-              <w:t>adeon Vega Mobile Gfx 2.10 GHz</w:t>
+              <w:t xml:space="preserve">adeon Vega Mobile </w:t>
+            </w:r>
+            <w:proofErr w:type="spellStart"/>
+            <w:r>
+              <w:rPr>
+                <w:rFonts w:ascii="Dax-Regular" w:hAnsi="Dax-Regular"/>
+                <w:noProof w:val="0"/>
+              </w:rPr>
+              <w:t>Gfx</w:t>
+            </w:r>
+            <w:proofErr w:type="spellEnd"/>
+            <w:r>
+              <w:rPr>
+                <w:rFonts w:ascii="Dax-Regular" w:hAnsi="Dax-Regular"/>
+                <w:noProof w:val="0"/>
+              </w:rPr>
+              <w:t xml:space="preserve"> 2.10 GHz</w:t>
             </w:r>
           </w:p>
         </w:tc>
@@ -577,7 +609,35 @@
                 <w:color w:val="000000"/>
                 <w:u w:val="single"/>
               </w:rPr>
-              <w:t>Carga de Catálogo PROBING</w:t>
+              <w:t xml:space="preserve">Carga de </w:t>
+            </w:r>
+            <w:proofErr w:type="spellStart"/>
+            <w:r>
+              <w:rPr>
+                <w:rFonts w:ascii="Calibri" w:eastAsia="Times New Roman" w:hAnsi="Calibri" w:cs="Calibri"/>
+                <w:b/>
+                <w:bCs/>
+                <w:i/>
+                <w:iCs/>
+                <w:noProof w:val="0"/>
+                <w:color w:val="000000"/>
+                <w:u w:val="single"/>
+              </w:rPr>
+              <w:t>Catálogo</w:t>
+            </w:r>
+            <w:proofErr w:type="spellEnd"/>
+            <w:r>
+              <w:rPr>
+                <w:rFonts w:ascii="Calibri" w:eastAsia="Times New Roman" w:hAnsi="Calibri" w:cs="Calibri"/>
+                <w:b/>
+                <w:bCs/>
+                <w:i/>
+                <w:iCs/>
+                <w:noProof w:val="0"/>
+                <w:color w:val="000000"/>
+                <w:u w:val="single"/>
+              </w:rPr>
+              <w:t xml:space="preserve"> PROBING</w:t>
             </w:r>
           </w:p>
         </w:tc>
@@ -648,6 +708,7 @@
                 <w:color w:val="000000"/>
               </w:rPr>
             </w:pPr>
+            <w:proofErr w:type="spellStart"/>
             <w:r>
               <w:rPr>
                 <w:rFonts w:ascii="Calibri" w:eastAsia="Times New Roman" w:hAnsi="Calibri" w:cs="Calibri"/>
@@ -656,7 +717,40 @@
                 <w:noProof w:val="0"/>
                 <w:color w:val="000000"/>
               </w:rPr>
-              <w:t>Consumo de Datos [kB]</w:t>
+              <w:t>Consumo</w:t>
+            </w:r>
+            <w:proofErr w:type="spellEnd"/>
+            <w:r>
+              <w:rPr>
+                <w:rFonts w:ascii="Calibri" w:eastAsia="Times New Roman" w:hAnsi="Calibri" w:cs="Calibri"/>
+                <w:b/>
+                <w:bCs/>
+                <w:noProof w:val="0"/>
+                <w:color w:val="000000"/>
+              </w:rPr>
+              <w:t xml:space="preserve"> de </w:t>
+            </w:r>
+            <w:proofErr w:type="spellStart"/>
+            <w:r>
+              <w:rPr>
+                <w:rFonts w:ascii="Calibri" w:eastAsia="Times New Roman" w:hAnsi="Calibri" w:cs="Calibri"/>
+                <w:b/>
+                <w:bCs/>
+                <w:noProof w:val="0"/>
+                <w:color w:val="000000"/>
+              </w:rPr>
+              <w:t>Datos</w:t>
+            </w:r>
+            <w:proofErr w:type="spellEnd"/>
+            <w:r>
+              <w:rPr>
+                <w:rFonts w:ascii="Calibri" w:eastAsia="Times New Roman" w:hAnsi="Calibri" w:cs="Calibri"/>
+                <w:b/>
+                <w:bCs/>
+                <w:noProof w:val="0"/>
+                <w:color w:val="000000"/>
+              </w:rPr>
+              <w:t xml:space="preserve"> [kB]</w:t>
             </w:r>
           </w:p>
         </w:tc>
@@ -685,6 +779,7 @@
                 <w:color w:val="000000"/>
               </w:rPr>
             </w:pPr>
+            <w:proofErr w:type="spellStart"/>
             <w:r>
               <w:rPr>
                 <w:rFonts w:ascii="Calibri" w:eastAsia="Times New Roman" w:hAnsi="Calibri" w:cs="Calibri"/>
@@ -693,7 +788,62 @@
                 <w:noProof w:val="0"/>
                 <w:color w:val="000000"/>
               </w:rPr>
-              <w:t>Tiempo de Ejecución [ms]</w:t>
+              <w:t>Tiempo</w:t>
+            </w:r>
+            <w:proofErr w:type="spellEnd"/>
+            <w:r>
+              <w:rPr>
+                <w:rFonts w:ascii="Calibri" w:eastAsia="Times New Roman" w:hAnsi="Calibri" w:cs="Calibri"/>
+                <w:b/>
+                <w:bCs/>
+                <w:noProof w:val="0"/>
+                <w:color w:val="000000"/>
+              </w:rPr>
+              <w:t xml:space="preserve"> de </w:t>
+            </w:r>
+            <w:proofErr w:type="spellStart"/>
+            <w:r>
+              <w:rPr>
+                <w:rFonts w:ascii="Calibri" w:eastAsia="Times New Roman" w:hAnsi="Calibri" w:cs="Calibri"/>
+                <w:b/>
+                <w:bCs/>
+                <w:noProof w:val="0"/>
+                <w:color w:val="000000"/>
+              </w:rPr>
+              <w:t>Ejecución</w:t>
+            </w:r>
+            <w:proofErr w:type="spellEnd"/>
+            <w:r>
+              <w:rPr>
+                <w:rFonts w:ascii="Calibri" w:eastAsia="Times New Roman" w:hAnsi="Calibri" w:cs="Calibri"/>
+                <w:b/>
+                <w:bCs/>
+                <w:noProof w:val="0"/>
+                <w:color w:val="000000"/>
+              </w:rPr>
+              <w:t xml:space="preserve"> [</w:t>
+            </w:r>
+            <w:proofErr w:type="spellStart"/>
+            <w:r>
+              <w:rPr>
+                <w:rFonts w:ascii="Calibri" w:eastAsia="Times New Roman" w:hAnsi="Calibri" w:cs="Calibri"/>
+                <w:b/>
+                <w:bCs/>
+                <w:noProof w:val="0"/>
+                <w:color w:val="000000"/>
+              </w:rPr>
+              <w:t>ms</w:t>
+            </w:r>
+            <w:proofErr w:type="spellEnd"/>
+            <w:r>
+              <w:rPr>
+                <w:rFonts w:ascii="Calibri" w:eastAsia="Times New Roman" w:hAnsi="Calibri" w:cs="Calibri"/>
+                <w:b/>
+                <w:bCs/>
+                <w:noProof w:val="0"/>
+                <w:color w:val="000000"/>
+              </w:rPr>
+              <w:t>]</w:t>
             </w:r>
           </w:p>
         </w:tc>
@@ -1090,7 +1240,35 @@
                 <w:color w:val="000000"/>
                 <w:u w:val="single"/>
               </w:rPr>
-              <w:t>Carga de Catálogo CHAINING</w:t>
+              <w:t xml:space="preserve">Carga de </w:t>
+            </w:r>
+            <w:proofErr w:type="spellStart"/>
+            <w:r>
+              <w:rPr>
+                <w:rFonts w:ascii="Calibri" w:eastAsia="Times New Roman" w:hAnsi="Calibri" w:cs="Calibri"/>
+                <w:b/>
+                <w:bCs/>
+                <w:i/>
+                <w:iCs/>
+                <w:noProof w:val="0"/>
+                <w:color w:val="000000"/>
+                <w:u w:val="single"/>
+              </w:rPr>
+              <w:t>Catálogo</w:t>
+            </w:r>
+            <w:proofErr w:type="spellEnd"/>
+            <w:r>
+              <w:rPr>
+                <w:rFonts w:ascii="Calibri" w:eastAsia="Times New Roman" w:hAnsi="Calibri" w:cs="Calibri"/>
+                <w:b/>
+                <w:bCs/>
+                <w:i/>
+                <w:iCs/>
+                <w:noProof w:val="0"/>
+                <w:color w:val="000000"/>
+                <w:u w:val="single"/>
+              </w:rPr>
+              <w:t xml:space="preserve"> CHAINING</w:t>
             </w:r>
           </w:p>
         </w:tc>
@@ -1161,6 +1339,7 @@
                 <w:color w:val="000000"/>
               </w:rPr>
             </w:pPr>
+            <w:proofErr w:type="spellStart"/>
             <w:r>
               <w:rPr>
                 <w:rFonts w:ascii="Calibri" w:eastAsia="Times New Roman" w:hAnsi="Calibri" w:cs="Calibri"/>
@@ -1169,7 +1348,40 @@
                 <w:noProof w:val="0"/>
                 <w:color w:val="000000"/>
               </w:rPr>
-              <w:t>Consumo de Datos [kB]</w:t>
+              <w:t>Consumo</w:t>
+            </w:r>
+            <w:proofErr w:type="spellEnd"/>
+            <w:r>
+              <w:rPr>
+                <w:rFonts w:ascii="Calibri" w:eastAsia="Times New Roman" w:hAnsi="Calibri" w:cs="Calibri"/>
+                <w:b/>
+                <w:bCs/>
+                <w:noProof w:val="0"/>
+                <w:color w:val="000000"/>
+              </w:rPr>
+              <w:t xml:space="preserve"> de </w:t>
+            </w:r>
+            <w:proofErr w:type="spellStart"/>
+            <w:r>
+              <w:rPr>
+                <w:rFonts w:ascii="Calibri" w:eastAsia="Times New Roman" w:hAnsi="Calibri" w:cs="Calibri"/>
+                <w:b/>
+                <w:bCs/>
+                <w:noProof w:val="0"/>
+                <w:color w:val="000000"/>
+              </w:rPr>
+              <w:t>Datos</w:t>
+            </w:r>
+            <w:proofErr w:type="spellEnd"/>
+            <w:r>
+              <w:rPr>
+                <w:rFonts w:ascii="Calibri" w:eastAsia="Times New Roman" w:hAnsi="Calibri" w:cs="Calibri"/>
+                <w:b/>
+                <w:bCs/>
+                <w:noProof w:val="0"/>
+                <w:color w:val="000000"/>
+              </w:rPr>
+              <w:t xml:space="preserve"> [kB]</w:t>
             </w:r>
           </w:p>
         </w:tc>
@@ -1198,6 +1410,7 @@
                 <w:color w:val="000000"/>
               </w:rPr>
             </w:pPr>
+            <w:proofErr w:type="spellStart"/>
             <w:r>
               <w:rPr>
                 <w:rFonts w:ascii="Calibri" w:eastAsia="Times New Roman" w:hAnsi="Calibri" w:cs="Calibri"/>
@@ -1206,7 +1419,62 @@
                 <w:noProof w:val="0"/>
                 <w:color w:val="000000"/>
               </w:rPr>
-              <w:t>Tiempo de Ejecución [ms]</w:t>
+              <w:t>Tiempo</w:t>
+            </w:r>
+            <w:proofErr w:type="spellEnd"/>
+            <w:r>
+              <w:rPr>
+                <w:rFonts w:ascii="Calibri" w:eastAsia="Times New Roman" w:hAnsi="Calibri" w:cs="Calibri"/>
+                <w:b/>
+                <w:bCs/>
+                <w:noProof w:val="0"/>
+                <w:color w:val="000000"/>
+              </w:rPr>
+              <w:t xml:space="preserve"> de </w:t>
+            </w:r>
+            <w:proofErr w:type="spellStart"/>
+            <w:r>
+              <w:rPr>
+                <w:rFonts w:ascii="Calibri" w:eastAsia="Times New Roman" w:hAnsi="Calibri" w:cs="Calibri"/>
+                <w:b/>
+                <w:bCs/>
+                <w:noProof w:val="0"/>
+                <w:color w:val="000000"/>
+              </w:rPr>
+              <w:t>Ejecución</w:t>
+            </w:r>
+            <w:proofErr w:type="spellEnd"/>
+            <w:r>
+              <w:rPr>
+                <w:rFonts w:ascii="Calibri" w:eastAsia="Times New Roman" w:hAnsi="Calibri" w:cs="Calibri"/>
+                <w:b/>
+                <w:bCs/>
+                <w:noProof w:val="0"/>
+                <w:color w:val="000000"/>
+              </w:rPr>
+              <w:t xml:space="preserve"> [</w:t>
+            </w:r>
+            <w:proofErr w:type="spellStart"/>
+            <w:r>
+              <w:rPr>
+                <w:rFonts w:ascii="Calibri" w:eastAsia="Times New Roman" w:hAnsi="Calibri" w:cs="Calibri"/>
+                <w:b/>
+                <w:bCs/>
+                <w:noProof w:val="0"/>
+                <w:color w:val="000000"/>
+              </w:rPr>
+              <w:t>ms</w:t>
+            </w:r>
+            <w:proofErr w:type="spellEnd"/>
+            <w:r>
+              <w:rPr>
+                <w:rFonts w:ascii="Calibri" w:eastAsia="Times New Roman" w:hAnsi="Calibri" w:cs="Calibri"/>
+                <w:b/>
+                <w:bCs/>
+                <w:noProof w:val="0"/>
+                <w:color w:val="000000"/>
+              </w:rPr>
+              <w:t>]</w:t>
             </w:r>
           </w:p>
         </w:tc>
@@ -1751,7 +2019,35 @@
                 <w:color w:val="000000"/>
                 <w:u w:val="single"/>
               </w:rPr>
-              <w:t>Carga de Catálogo PROBING</w:t>
+              <w:t xml:space="preserve">Carga de </w:t>
+            </w:r>
+            <w:proofErr w:type="spellStart"/>
+            <w:r>
+              <w:rPr>
+                <w:rFonts w:ascii="Calibri" w:eastAsia="Times New Roman" w:hAnsi="Calibri" w:cs="Calibri"/>
+                <w:b/>
+                <w:bCs/>
+                <w:i/>
+                <w:iCs/>
+                <w:noProof w:val="0"/>
+                <w:color w:val="000000"/>
+                <w:u w:val="single"/>
+              </w:rPr>
+              <w:t>Catálogo</w:t>
+            </w:r>
+            <w:proofErr w:type="spellEnd"/>
+            <w:r>
+              <w:rPr>
+                <w:rFonts w:ascii="Calibri" w:eastAsia="Times New Roman" w:hAnsi="Calibri" w:cs="Calibri"/>
+                <w:b/>
+                <w:bCs/>
+                <w:i/>
+                <w:iCs/>
+                <w:noProof w:val="0"/>
+                <w:color w:val="000000"/>
+                <w:u w:val="single"/>
+              </w:rPr>
+              <w:t xml:space="preserve"> PROBING</w:t>
             </w:r>
           </w:p>
         </w:tc>
@@ -1830,6 +2126,7 @@
                 <w:color w:val="000000"/>
               </w:rPr>
             </w:pPr>
+            <w:proofErr w:type="spellStart"/>
             <w:r>
               <w:rPr>
                 <w:rFonts w:ascii="Calibri" w:eastAsia="Times New Roman" w:hAnsi="Calibri" w:cs="Calibri"/>
@@ -1838,7 +2135,40 @@
                 <w:noProof w:val="0"/>
                 <w:color w:val="000000"/>
               </w:rPr>
-              <w:t>Consumo de Datos [kB]</w:t>
+              <w:t>Consumo</w:t>
+            </w:r>
+            <w:proofErr w:type="spellEnd"/>
+            <w:r>
+              <w:rPr>
+                <w:rFonts w:ascii="Calibri" w:eastAsia="Times New Roman" w:hAnsi="Calibri" w:cs="Calibri"/>
+                <w:b/>
+                <w:bCs/>
+                <w:noProof w:val="0"/>
+                <w:color w:val="000000"/>
+              </w:rPr>
+              <w:t xml:space="preserve"> de </w:t>
+            </w:r>
+            <w:proofErr w:type="spellStart"/>
+            <w:r>
+              <w:rPr>
+                <w:rFonts w:ascii="Calibri" w:eastAsia="Times New Roman" w:hAnsi="Calibri" w:cs="Calibri"/>
+                <w:b/>
+                <w:bCs/>
+                <w:noProof w:val="0"/>
+                <w:color w:val="000000"/>
+              </w:rPr>
+              <w:t>Datos</w:t>
+            </w:r>
+            <w:proofErr w:type="spellEnd"/>
+            <w:r>
+              <w:rPr>
+                <w:rFonts w:ascii="Calibri" w:eastAsia="Times New Roman" w:hAnsi="Calibri" w:cs="Calibri"/>
+                <w:b/>
+                <w:bCs/>
+                <w:noProof w:val="0"/>
+                <w:color w:val="000000"/>
+              </w:rPr>
+              <w:t xml:space="preserve"> [kB]</w:t>
             </w:r>
           </w:p>
         </w:tc>
@@ -1867,6 +2197,7 @@
                 <w:color w:val="000000"/>
               </w:rPr>
             </w:pPr>
+            <w:proofErr w:type="spellStart"/>
             <w:r>
               <w:rPr>
                 <w:rFonts w:ascii="Calibri" w:eastAsia="Times New Roman" w:hAnsi="Calibri" w:cs="Calibri"/>
@@ -1875,7 +2206,62 @@
                 <w:noProof w:val="0"/>
                 <w:color w:val="000000"/>
               </w:rPr>
-              <w:t>Tiempo de Ejecución [ms]</w:t>
+              <w:t>Tiempo</w:t>
+            </w:r>
+            <w:proofErr w:type="spellEnd"/>
+            <w:r>
+              <w:rPr>
+                <w:rFonts w:ascii="Calibri" w:eastAsia="Times New Roman" w:hAnsi="Calibri" w:cs="Calibri"/>
+                <w:b/>
+                <w:bCs/>
+                <w:noProof w:val="0"/>
+                <w:color w:val="000000"/>
+              </w:rPr>
+              <w:t xml:space="preserve"> de </w:t>
+            </w:r>
+            <w:proofErr w:type="spellStart"/>
+            <w:r>
+              <w:rPr>
+                <w:rFonts w:ascii="Calibri" w:eastAsia="Times New Roman" w:hAnsi="Calibri" w:cs="Calibri"/>
+                <w:b/>
+                <w:bCs/>
+                <w:noProof w:val="0"/>
+                <w:color w:val="000000"/>
+              </w:rPr>
+              <w:t>Ejecución</w:t>
+            </w:r>
+            <w:proofErr w:type="spellEnd"/>
+            <w:r>
+              <w:rPr>
+                <w:rFonts w:ascii="Calibri" w:eastAsia="Times New Roman" w:hAnsi="Calibri" w:cs="Calibri"/>
+                <w:b/>
+                <w:bCs/>
+                <w:noProof w:val="0"/>
+                <w:color w:val="000000"/>
+              </w:rPr>
+              <w:t xml:space="preserve"> [</w:t>
+            </w:r>
+            <w:proofErr w:type="spellStart"/>
+            <w:r>
+              <w:rPr>
+                <w:rFonts w:ascii="Calibri" w:eastAsia="Times New Roman" w:hAnsi="Calibri" w:cs="Calibri"/>
+                <w:b/>
+                <w:bCs/>
+                <w:noProof w:val="0"/>
+                <w:color w:val="000000"/>
+              </w:rPr>
+              <w:t>ms</w:t>
+            </w:r>
+            <w:proofErr w:type="spellEnd"/>
+            <w:r>
+              <w:rPr>
+                <w:rFonts w:ascii="Calibri" w:eastAsia="Times New Roman" w:hAnsi="Calibri" w:cs="Calibri"/>
+                <w:b/>
+                <w:bCs/>
+                <w:noProof w:val="0"/>
+                <w:color w:val="000000"/>
+              </w:rPr>
+              <w:t>]</w:t>
             </w:r>
           </w:p>
         </w:tc>
@@ -1939,6 +2325,14 @@
                 <w:color w:val="000000"/>
               </w:rPr>
             </w:pPr>
+            <w:r>
+              <w:rPr>
+                <w:rFonts w:ascii="Calibri" w:eastAsia="Times New Roman" w:hAnsi="Calibri" w:cs="Calibri"/>
+                <w:noProof w:val="0"/>
+                <w:color w:val="000000"/>
+              </w:rPr>
+              <w:t>1307650,297</w:t>
+            </w:r>
           </w:p>
         </w:tc>
         <w:tc>
@@ -1963,6 +2357,14 @@
                 <w:color w:val="000000"/>
               </w:rPr>
             </w:pPr>
+            <w:r>
+              <w:rPr>
+                <w:rFonts w:ascii="Calibri" w:eastAsia="Times New Roman" w:hAnsi="Calibri" w:cs="Calibri"/>
+                <w:noProof w:val="0"/>
+                <w:color w:val="000000"/>
+              </w:rPr>
+              <w:t>51510,395</w:t>
+            </w:r>
           </w:p>
         </w:tc>
       </w:tr>
@@ -2025,6 +2427,22 @@
                 <w:color w:val="000000"/>
               </w:rPr>
             </w:pPr>
+            <w:r>
+              <w:rPr>
+                <w:rFonts w:ascii="Calibri" w:eastAsia="Times New Roman" w:hAnsi="Calibri" w:cs="Calibri"/>
+                <w:noProof w:val="0"/>
+                <w:color w:val="000000"/>
+              </w:rPr>
+              <w:t>1307650,</w:t>
+            </w:r>
+            <w:r>
+              <w:rPr>
+                <w:rFonts w:ascii="Calibri" w:eastAsia="Times New Roman" w:hAnsi="Calibri" w:cs="Calibri"/>
+                <w:noProof w:val="0"/>
+                <w:color w:val="000000"/>
+              </w:rPr>
+              <w:t>574</w:t>
+            </w:r>
           </w:p>
         </w:tc>
         <w:tc>
@@ -2049,6 +2467,14 @@
                 <w:color w:val="000000"/>
               </w:rPr>
             </w:pPr>
+            <w:r>
+              <w:rPr>
+                <w:rFonts w:ascii="Calibri" w:eastAsia="Times New Roman" w:hAnsi="Calibri" w:cs="Calibri"/>
+                <w:noProof w:val="0"/>
+                <w:color w:val="000000"/>
+              </w:rPr>
+              <w:t>54145,263</w:t>
+            </w:r>
           </w:p>
         </w:tc>
       </w:tr>
@@ -2112,6 +2538,22 @@
                 <w:color w:val="000000"/>
               </w:rPr>
             </w:pPr>
+            <w:r>
+              <w:rPr>
+                <w:rFonts w:ascii="Calibri" w:eastAsia="Times New Roman" w:hAnsi="Calibri" w:cs="Calibri"/>
+                <w:noProof w:val="0"/>
+                <w:color w:val="000000"/>
+              </w:rPr>
+              <w:t>1307650,</w:t>
+            </w:r>
+            <w:r>
+              <w:rPr>
+                <w:rFonts w:ascii="Calibri" w:eastAsia="Times New Roman" w:hAnsi="Calibri" w:cs="Calibri"/>
+                <w:noProof w:val="0"/>
+                <w:color w:val="000000"/>
+              </w:rPr>
+              <w:t>355</w:t>
+            </w:r>
           </w:p>
         </w:tc>
         <w:tc>
@@ -2136,6 +2578,14 @@
                 <w:color w:val="000000"/>
               </w:rPr>
             </w:pPr>
+            <w:r>
+              <w:rPr>
+                <w:rFonts w:ascii="Calibri" w:eastAsia="Times New Roman" w:hAnsi="Calibri" w:cs="Calibri"/>
+                <w:noProof w:val="0"/>
+                <w:color w:val="000000"/>
+              </w:rPr>
+              <w:t>48312,456</w:t>
+            </w:r>
           </w:p>
         </w:tc>
       </w:tr>
@@ -2283,7 +2733,35 @@
                 <w:color w:val="000000"/>
                 <w:u w:val="single"/>
               </w:rPr>
-              <w:t>Carga de Catálogo CHAINING</w:t>
+              <w:t xml:space="preserve">Carga de </w:t>
+            </w:r>
+            <w:proofErr w:type="spellStart"/>
+            <w:r>
+              <w:rPr>
+                <w:rFonts w:ascii="Calibri" w:eastAsia="Times New Roman" w:hAnsi="Calibri" w:cs="Calibri"/>
+                <w:b/>
+                <w:bCs/>
+                <w:i/>
+                <w:iCs/>
+                <w:noProof w:val="0"/>
+                <w:color w:val="000000"/>
+                <w:u w:val="single"/>
+              </w:rPr>
+              <w:t>Catálogo</w:t>
+            </w:r>
+            <w:proofErr w:type="spellEnd"/>
+            <w:r>
+              <w:rPr>
+                <w:rFonts w:ascii="Calibri" w:eastAsia="Times New Roman" w:hAnsi="Calibri" w:cs="Calibri"/>
+                <w:b/>
+                <w:bCs/>
+                <w:i/>
+                <w:iCs/>
+                <w:noProof w:val="0"/>
+                <w:color w:val="000000"/>
+                <w:u w:val="single"/>
+              </w:rPr>
+              <w:t xml:space="preserve"> CHAINING</w:t>
             </w:r>
           </w:p>
         </w:tc>
@@ -2354,6 +2832,7 @@
                 <w:color w:val="000000"/>
               </w:rPr>
             </w:pPr>
+            <w:proofErr w:type="spellStart"/>
             <w:r>
               <w:rPr>
                 <w:rFonts w:ascii="Calibri" w:eastAsia="Times New Roman" w:hAnsi="Calibri" w:cs="Calibri"/>
@@ -2362,7 +2841,40 @@
                 <w:noProof w:val="0"/>
                 <w:color w:val="000000"/>
               </w:rPr>
-              <w:t>Consumo de Datos [kB]</w:t>
+              <w:t>Consumo</w:t>
+            </w:r>
+            <w:proofErr w:type="spellEnd"/>
+            <w:r>
+              <w:rPr>
+                <w:rFonts w:ascii="Calibri" w:eastAsia="Times New Roman" w:hAnsi="Calibri" w:cs="Calibri"/>
+                <w:b/>
+                <w:bCs/>
+                <w:noProof w:val="0"/>
+                <w:color w:val="000000"/>
+              </w:rPr>
+              <w:t xml:space="preserve"> de </w:t>
+            </w:r>
+            <w:proofErr w:type="spellStart"/>
+            <w:r>
+              <w:rPr>
+                <w:rFonts w:ascii="Calibri" w:eastAsia="Times New Roman" w:hAnsi="Calibri" w:cs="Calibri"/>
+                <w:b/>
+                <w:bCs/>
+                <w:noProof w:val="0"/>
+                <w:color w:val="000000"/>
+              </w:rPr>
+              <w:t>Datos</w:t>
+            </w:r>
+            <w:proofErr w:type="spellEnd"/>
+            <w:r>
+              <w:rPr>
+                <w:rFonts w:ascii="Calibri" w:eastAsia="Times New Roman" w:hAnsi="Calibri" w:cs="Calibri"/>
+                <w:b/>
+                <w:bCs/>
+                <w:noProof w:val="0"/>
+                <w:color w:val="000000"/>
+              </w:rPr>
+              <w:t xml:space="preserve"> [kB]</w:t>
             </w:r>
           </w:p>
         </w:tc>
@@ -2391,6 +2903,7 @@
                 <w:color w:val="000000"/>
               </w:rPr>
             </w:pPr>
+            <w:proofErr w:type="spellStart"/>
             <w:r>
               <w:rPr>
                 <w:rFonts w:ascii="Calibri" w:eastAsia="Times New Roman" w:hAnsi="Calibri" w:cs="Calibri"/>
@@ -2399,7 +2912,62 @@
                 <w:noProof w:val="0"/>
                 <w:color w:val="000000"/>
               </w:rPr>
-              <w:t>Tiempo de Ejecución [ms]</w:t>
+              <w:t>Tiempo</w:t>
+            </w:r>
+            <w:proofErr w:type="spellEnd"/>
+            <w:r>
+              <w:rPr>
+                <w:rFonts w:ascii="Calibri" w:eastAsia="Times New Roman" w:hAnsi="Calibri" w:cs="Calibri"/>
+                <w:b/>
+                <w:bCs/>
+                <w:noProof w:val="0"/>
+                <w:color w:val="000000"/>
+              </w:rPr>
+              <w:t xml:space="preserve"> de </w:t>
+            </w:r>
+            <w:proofErr w:type="spellStart"/>
+            <w:r>
+              <w:rPr>
+                <w:rFonts w:ascii="Calibri" w:eastAsia="Times New Roman" w:hAnsi="Calibri" w:cs="Calibri"/>
+                <w:b/>
+                <w:bCs/>
+                <w:noProof w:val="0"/>
+                <w:color w:val="000000"/>
+              </w:rPr>
+              <w:t>Ejecución</w:t>
+            </w:r>
+            <w:proofErr w:type="spellEnd"/>
+            <w:r>
+              <w:rPr>
+                <w:rFonts w:ascii="Calibri" w:eastAsia="Times New Roman" w:hAnsi="Calibri" w:cs="Calibri"/>
+                <w:b/>
+                <w:bCs/>
+                <w:noProof w:val="0"/>
+                <w:color w:val="000000"/>
+              </w:rPr>
+              <w:t xml:space="preserve"> [</w:t>
+            </w:r>
+            <w:proofErr w:type="spellStart"/>
+            <w:r>
+              <w:rPr>
+                <w:rFonts w:ascii="Calibri" w:eastAsia="Times New Roman" w:hAnsi="Calibri" w:cs="Calibri"/>
+                <w:b/>
+                <w:bCs/>
+                <w:noProof w:val="0"/>
+                <w:color w:val="000000"/>
+              </w:rPr>
+              <w:t>ms</w:t>
+            </w:r>
+            <w:proofErr w:type="spellEnd"/>
+            <w:r>
+              <w:rPr>
+                <w:rFonts w:ascii="Calibri" w:eastAsia="Times New Roman" w:hAnsi="Calibri" w:cs="Calibri"/>
+                <w:b/>
+                <w:bCs/>
+                <w:noProof w:val="0"/>
+                <w:color w:val="000000"/>
+              </w:rPr>
+              <w:t>]</w:t>
             </w:r>
           </w:p>
         </w:tc>
@@ -2463,6 +3031,22 @@
                 <w:color w:val="000000"/>
               </w:rPr>
             </w:pPr>
+            <w:r>
+              <w:rPr>
+                <w:rFonts w:ascii="Calibri" w:eastAsia="Times New Roman" w:hAnsi="Calibri" w:cs="Calibri"/>
+                <w:noProof w:val="0"/>
+                <w:color w:val="000000"/>
+              </w:rPr>
+              <w:t>13</w:t>
+            </w:r>
+            <w:r>
+              <w:rPr>
+                <w:rFonts w:ascii="Calibri" w:eastAsia="Times New Roman" w:hAnsi="Calibri" w:cs="Calibri"/>
+                <w:noProof w:val="0"/>
+                <w:color w:val="000000"/>
+              </w:rPr>
+              <w:t>07659,653</w:t>
+            </w:r>
           </w:p>
         </w:tc>
         <w:tc>
@@ -2487,6 +3071,14 @@
                 <w:color w:val="000000"/>
               </w:rPr>
             </w:pPr>
+            <w:r>
+              <w:rPr>
+                <w:rFonts w:ascii="Calibri" w:eastAsia="Times New Roman" w:hAnsi="Calibri" w:cs="Calibri"/>
+                <w:noProof w:val="0"/>
+                <w:color w:val="000000"/>
+              </w:rPr>
+              <w:t>49865,765</w:t>
+            </w:r>
           </w:p>
         </w:tc>
       </w:tr>
@@ -2549,6 +3141,22 @@
                 <w:color w:val="000000"/>
               </w:rPr>
             </w:pPr>
+            <w:r>
+              <w:rPr>
+                <w:rFonts w:ascii="Calibri" w:eastAsia="Times New Roman" w:hAnsi="Calibri" w:cs="Calibri"/>
+                <w:noProof w:val="0"/>
+                <w:color w:val="000000"/>
+              </w:rPr>
+              <w:t>1307659,</w:t>
+            </w:r>
+            <w:r>
+              <w:rPr>
+                <w:rFonts w:ascii="Calibri" w:eastAsia="Times New Roman" w:hAnsi="Calibri" w:cs="Calibri"/>
+                <w:noProof w:val="0"/>
+                <w:color w:val="000000"/>
+              </w:rPr>
+              <w:t>341</w:t>
+            </w:r>
           </w:p>
         </w:tc>
         <w:tc>
@@ -2573,6 +3181,14 @@
                 <w:color w:val="000000"/>
               </w:rPr>
             </w:pPr>
+            <w:r>
+              <w:rPr>
+                <w:rFonts w:ascii="Calibri" w:eastAsia="Times New Roman" w:hAnsi="Calibri" w:cs="Calibri"/>
+                <w:noProof w:val="0"/>
+                <w:color w:val="000000"/>
+              </w:rPr>
+              <w:t>49210,874</w:t>
+            </w:r>
           </w:p>
         </w:tc>
       </w:tr>
@@ -2635,6 +3251,22 @@
                 <w:color w:val="000000"/>
               </w:rPr>
             </w:pPr>
+            <w:r>
+              <w:rPr>
+                <w:rFonts w:ascii="Calibri" w:eastAsia="Times New Roman" w:hAnsi="Calibri" w:cs="Calibri"/>
+                <w:noProof w:val="0"/>
+                <w:color w:val="000000"/>
+              </w:rPr>
+              <w:t>1307659,</w:t>
+            </w:r>
+            <w:r>
+              <w:rPr>
+                <w:rFonts w:ascii="Calibri" w:eastAsia="Times New Roman" w:hAnsi="Calibri" w:cs="Calibri"/>
+                <w:noProof w:val="0"/>
+                <w:color w:val="000000"/>
+              </w:rPr>
+              <w:t>341</w:t>
+            </w:r>
           </w:p>
         </w:tc>
         <w:tc>
@@ -2659,6 +3291,14 @@
                 <w:color w:val="000000"/>
               </w:rPr>
             </w:pPr>
+            <w:r>
+              <w:rPr>
+                <w:rFonts w:ascii="Calibri" w:eastAsia="Times New Roman" w:hAnsi="Calibri" w:cs="Calibri"/>
+                <w:noProof w:val="0"/>
+                <w:color w:val="000000"/>
+              </w:rPr>
+              <w:t>49808,665</w:t>
+            </w:r>
           </w:p>
         </w:tc>
       </w:tr>
@@ -2860,6 +3500,49 @@
     </w:p>
     <w:p>
       <w:pPr>
+        <w:pStyle w:val="Prrafodelista"/>
+        <w:spacing w:after="0"/>
+        <w:jc w:val="both"/>
+        <w:rPr>
+          <w:rFonts w:ascii="Dax-Regular" w:hAnsi="Dax-Regular"/>
+          <w:lang w:val="es-CO"/>
+        </w:rPr>
+      </w:pPr>
+    </w:p>
+    <w:p>
+      <w:pPr>
+        <w:pStyle w:val="Prrafodelista"/>
+        <w:spacing w:after="0"/>
+        <w:jc w:val="both"/>
+        <w:rPr>
+          <w:rFonts w:ascii="Dax-Regular" w:hAnsi="Dax-Regular"/>
+          <w:lang w:val="es-CO"/>
+        </w:rPr>
+      </w:pPr>
+      <w:r>
+        <w:drawing>
+          <wp:inline distT="0" distB="0" distL="0" distR="0" wp14:anchorId="62F132FF" wp14:editId="709DFC2F">
+            <wp:extent cx="5943600" cy="3879215"/>
+            <wp:effectExtent l="0" t="0" r="0" b="6985"/>
+            <wp:docPr id="1" name="Gráfico 1">
+              <a:extLst xmlns:a="http://schemas.openxmlformats.org/drawingml/2006/main">
+                <a:ext uri="{FF2B5EF4-FFF2-40B4-BE49-F238E27FC236}">
+                  <a16:creationId xmlns:a16="http://schemas.microsoft.com/office/drawing/2014/main" id="{2EC27BB9-A0AF-4A08-B094-C0C301BDCA87}"/>
+                </a:ext>
+              </a:extLst>
+            </wp:docPr>
+            <wp:cNvGraphicFramePr/>
+            <a:graphic xmlns:a="http://schemas.openxmlformats.org/drawingml/2006/main">
+              <a:graphicData uri="http://schemas.openxmlformats.org/drawingml/2006/chart">
+                <c:chart xmlns:c="http://schemas.openxmlformats.org/drawingml/2006/chart" xmlns:r="http://schemas.openxmlformats.org/officeDocument/2006/relationships" r:id="rId8"/>
+              </a:graphicData>
+            </a:graphic>
+          </wp:inline>
+        </w:drawing>
+      </w:r>
+    </w:p>
+    <w:p>
+      <w:pPr>
         <w:pStyle w:val="Ttulo1"/>
         <w:rPr>
           <w:b/>
@@ -2898,43 +3581,83 @@
         </w:rPr>
         <w:t xml:space="preserve">¿Por qué en la función </w:t>
       </w:r>
+      <w:proofErr w:type="spellStart"/>
+      <w:proofErr w:type="gramStart"/>
       <w:r>
         <w:rPr>
           <w:b/>
           <w:bCs/>
           <w:lang w:val="es-419"/>
         </w:rPr>
-        <w:t>getTime()</w:t>
-      </w:r>
-      <w:r>
-        <w:rPr>
-          <w:rFonts w:ascii="Dax-Regular" w:hAnsi="Dax-Regular"/>
-          <w:lang w:val="es-419"/>
-        </w:rPr>
-        <w:t xml:space="preserve"> se utiliza </w:t>
-      </w:r>
+        <w:t>getTime</w:t>
+      </w:r>
+      <w:proofErr w:type="spellEnd"/>
       <w:r>
         <w:rPr>
           <w:b/>
           <w:bCs/>
           <w:lang w:val="es-419"/>
         </w:rPr>
-        <w:t>time.perf_counter()</w:t>
-      </w:r>
-      <w:r>
-        <w:rPr>
-          <w:rFonts w:ascii="Dax-Regular" w:hAnsi="Dax-Regular"/>
-          <w:lang w:val="es-419"/>
-        </w:rPr>
-        <w:t xml:space="preserve"> en ves de la previamente conocida </w:t>
-      </w:r>
+        <w:t>(</w:t>
+      </w:r>
+      <w:proofErr w:type="gramEnd"/>
       <w:r>
         <w:rPr>
           <w:b/>
           <w:bCs/>
           <w:lang w:val="es-419"/>
         </w:rPr>
-        <w:t>time.process_time()</w:t>
+        <w:t>)</w:t>
+      </w:r>
+      <w:r>
+        <w:rPr>
+          <w:rFonts w:ascii="Dax-Regular" w:hAnsi="Dax-Regular"/>
+          <w:lang w:val="es-419"/>
+        </w:rPr>
+        <w:t xml:space="preserve"> se utiliza </w:t>
+      </w:r>
+      <w:proofErr w:type="spellStart"/>
+      <w:r>
+        <w:rPr>
+          <w:b/>
+          <w:bCs/>
+          <w:lang w:val="es-419"/>
+        </w:rPr>
+        <w:t>time.perf_counter</w:t>
+      </w:r>
+      <w:proofErr w:type="spellEnd"/>
+      <w:r>
+        <w:rPr>
+          <w:b/>
+          <w:bCs/>
+          <w:lang w:val="es-419"/>
+        </w:rPr>
+        <w:t>()</w:t>
+      </w:r>
+      <w:r>
+        <w:rPr>
+          <w:rFonts w:ascii="Dax-Regular" w:hAnsi="Dax-Regular"/>
+          <w:lang w:val="es-419"/>
+        </w:rPr>
+        <w:t xml:space="preserve"> en ves de la previamente conocida </w:t>
+      </w:r>
+      <w:proofErr w:type="spellStart"/>
+      <w:r>
+        <w:rPr>
+          <w:b/>
+          <w:bCs/>
+          <w:lang w:val="es-419"/>
+        </w:rPr>
+        <w:t>time.process_time</w:t>
+      </w:r>
+      <w:proofErr w:type="spellEnd"/>
+      <w:r>
+        <w:rPr>
+          <w:b/>
+          <w:bCs/>
+          <w:lang w:val="es-419"/>
+        </w:rPr>
+        <w:t>()</w:t>
       </w:r>
       <w:r>
         <w:rPr>
@@ -2963,11 +3686,82 @@
           <w:lang w:val="es-419"/>
         </w:rPr>
       </w:pPr>
+      <w:proofErr w:type="spellStart"/>
       <w:r>
         <w:rPr>
           <w:lang w:val="es-419"/>
         </w:rPr>
-        <w:t>perf_counter mide el tiempo real que toma llevar a cabo un proceso; mientras que process_time retorna el tiempo total gastado por el computador para el proceso, es decir, no tiene en cuenta el tiempo que el ordenador se gasta haciendo cualquier otra cosa. perf_counter suele ser preferible pero process_time puede ser útil si se quiere comparar la eficiencia de código.</w:t>
+        <w:t>perf_counter</w:t>
+      </w:r>
+      <w:proofErr w:type="spellEnd"/>
+      <w:r>
+        <w:rPr>
+          <w:lang w:val="es-419"/>
+        </w:rPr>
+        <w:t xml:space="preserve"> mide el tiempo real que toma llevar a cabo un proceso; mientras que </w:t>
+      </w:r>
+      <w:proofErr w:type="spellStart"/>
+      <w:r>
+        <w:rPr>
+          <w:lang w:val="es-419"/>
+        </w:rPr>
+        <w:t>process_time</w:t>
+      </w:r>
+      <w:proofErr w:type="spellEnd"/>
+      <w:r>
+        <w:rPr>
+          <w:lang w:val="es-419"/>
+        </w:rPr>
+        <w:t xml:space="preserve"> retorna el tiempo total gastado por el computador para el proceso, es decir, no tiene en cuenta </w:t>
+      </w:r>
+      <w:r>
+        <w:rPr>
+          <w:lang w:val="es-419"/>
+        </w:rPr>
+        <w:lastRenderedPageBreak/>
+        <w:t xml:space="preserve">el tiempo que el ordenador se gasta haciendo cualquier otra cosa. </w:t>
+      </w:r>
+      <w:proofErr w:type="spellStart"/>
+      <w:r>
+        <w:rPr>
+          <w:lang w:val="es-419"/>
+        </w:rPr>
+        <w:t>perf_counter</w:t>
+      </w:r>
+      <w:proofErr w:type="spellEnd"/>
+      <w:r>
+        <w:rPr>
+          <w:lang w:val="es-419"/>
+        </w:rPr>
+        <w:t xml:space="preserve"> suele ser </w:t>
+      </w:r>
+      <w:proofErr w:type="gramStart"/>
+      <w:r>
+        <w:rPr>
+          <w:lang w:val="es-419"/>
+        </w:rPr>
+        <w:t>preferible</w:t>
+      </w:r>
+      <w:proofErr w:type="gramEnd"/>
+      <w:r>
+        <w:rPr>
+          <w:lang w:val="es-419"/>
+        </w:rPr>
+        <w:t xml:space="preserve"> pero </w:t>
+      </w:r>
+      <w:proofErr w:type="spellStart"/>
+      <w:r>
+        <w:rPr>
+          <w:lang w:val="es-419"/>
+        </w:rPr>
+        <w:t>process_time</w:t>
+      </w:r>
+      <w:proofErr w:type="spellEnd"/>
+      <w:r>
+        <w:rPr>
+          <w:lang w:val="es-419"/>
+        </w:rPr>
+        <w:t xml:space="preserve"> puede ser útil si se quiere comparar la eficiencia de código.</w:t>
       </w:r>
     </w:p>
     <w:p>
@@ -3000,44 +3794,66 @@
         </w:rPr>
         <w:t xml:space="preserve">¿Por qué son importantes las funciones </w:t>
       </w:r>
+      <w:proofErr w:type="spellStart"/>
+      <w:proofErr w:type="gramStart"/>
       <w:r>
         <w:rPr>
           <w:b/>
           <w:bCs/>
           <w:lang w:val="es-419"/>
         </w:rPr>
-        <w:t>start()</w:t>
-      </w:r>
-      <w:r>
-        <w:rPr>
-          <w:rFonts w:ascii="Dax-Regular" w:hAnsi="Dax-Regular"/>
-          <w:lang w:val="es-419"/>
-        </w:rPr>
-        <w:t xml:space="preserve"> y </w:t>
-      </w:r>
+        <w:t>start</w:t>
+      </w:r>
+      <w:proofErr w:type="spellEnd"/>
       <w:r>
         <w:rPr>
           <w:b/>
           <w:bCs/>
           <w:lang w:val="es-419"/>
         </w:rPr>
-        <w:t>stop()</w:t>
-      </w:r>
-      <w:r>
-        <w:rPr>
-          <w:rFonts w:ascii="Dax-Regular" w:hAnsi="Dax-Regular"/>
-          <w:lang w:val="es-419"/>
-        </w:rPr>
-        <w:t xml:space="preserve"> de la librería </w:t>
-      </w:r>
+        <w:t>(</w:t>
+      </w:r>
+      <w:proofErr w:type="gramEnd"/>
       <w:r>
         <w:rPr>
           <w:b/>
           <w:bCs/>
           <w:lang w:val="es-419"/>
         </w:rPr>
+        <w:t>)</w:t>
+      </w:r>
+      <w:r>
+        <w:rPr>
+          <w:rFonts w:ascii="Dax-Regular" w:hAnsi="Dax-Regular"/>
+          <w:lang w:val="es-419"/>
+        </w:rPr>
+        <w:t xml:space="preserve"> y </w:t>
+      </w:r>
+      <w:r>
+        <w:rPr>
+          <w:b/>
+          <w:bCs/>
+          <w:lang w:val="es-419"/>
+        </w:rPr>
+        <w:t>stop()</w:t>
+      </w:r>
+      <w:r>
+        <w:rPr>
+          <w:rFonts w:ascii="Dax-Regular" w:hAnsi="Dax-Regular"/>
+          <w:lang w:val="es-419"/>
+        </w:rPr>
+        <w:t xml:space="preserve"> de la librería </w:t>
+      </w:r>
+      <w:proofErr w:type="spellStart"/>
+      <w:r>
+        <w:rPr>
+          <w:b/>
+          <w:bCs/>
+          <w:lang w:val="es-419"/>
+        </w:rPr>
         <w:t>tracemalloc</w:t>
       </w:r>
+      <w:proofErr w:type="spellEnd"/>
       <w:r>
         <w:rPr>
           <w:rFonts w:ascii="Dax-Regular" w:hAnsi="Dax-Regular"/>
@@ -3071,7 +3887,23 @@
           <w:rFonts w:ascii="Dax-Regular" w:hAnsi="Dax-Regular"/>
           <w:lang w:val="es-CO"/>
         </w:rPr>
-        <w:t>El start y el stop permi</w:t>
+        <w:t xml:space="preserve">El </w:t>
+      </w:r>
+      <w:proofErr w:type="spellStart"/>
+      <w:r>
+        <w:rPr>
+          <w:rFonts w:ascii="Dax-Regular" w:hAnsi="Dax-Regular"/>
+          <w:lang w:val="es-CO"/>
+        </w:rPr>
+        <w:t>start</w:t>
+      </w:r>
+      <w:proofErr w:type="spellEnd"/>
+      <w:r>
+        <w:rPr>
+          <w:rFonts w:ascii="Dax-Regular" w:hAnsi="Dax-Regular"/>
+          <w:lang w:val="es-CO"/>
+        </w:rPr>
+        <w:t xml:space="preserve"> y el stop permi</w:t>
       </w:r>
       <w:r>
         <w:rPr>
@@ -4987,6 +5819,1237 @@
 </w:styles>
 </file>
 
+<file path=word/charts/chart1.xml><?xml version="1.0" encoding="utf-8"?>
+<c:chartSpace xmlns:c="http://schemas.openxmlformats.org/drawingml/2006/chart" xmlns:a="http://schemas.openxmlformats.org/drawingml/2006/main" xmlns:r="http://schemas.openxmlformats.org/officeDocument/2006/relationships" xmlns:c16r2="http://schemas.microsoft.com/office/drawing/2015/06/chart">
+  <c:date1904 val="0"/>
+  <c:lang val="es-ES"/>
+  <c:roundedCorners val="0"/>
+  <mc:AlternateContent xmlns:mc="http://schemas.openxmlformats.org/markup-compatibility/2006">
+    <mc:Choice xmlns:c14="http://schemas.microsoft.com/office/drawing/2007/8/2/chart" Requires="c14">
+      <c14:style val="102"/>
+    </mc:Choice>
+    <mc:Fallback>
+      <c:style val="2"/>
+    </mc:Fallback>
+  </mc:AlternateContent>
+  <c:chart>
+    <c:title>
+      <c:tx>
+        <c:rich>
+          <a:bodyPr rot="0" spcFirstLastPara="1" vertOverflow="ellipsis" vert="horz" wrap="square" anchor="ctr" anchorCtr="1"/>
+          <a:lstStyle/>
+          <a:p>
+            <a:pPr>
+              <a:defRPr sz="1400" b="1" i="0" u="none" strike="noStrike" kern="1200" spc="0" baseline="0">
+                <a:solidFill>
+                  <a:schemeClr val="tx1">
+                    <a:lumMod val="65000"/>
+                    <a:lumOff val="35000"/>
+                  </a:schemeClr>
+                </a:solidFill>
+                <a:latin typeface="+mn-lt"/>
+                <a:ea typeface="+mn-ea"/>
+                <a:cs typeface="+mn-cs"/>
+              </a:defRPr>
+            </a:pPr>
+            <a:r>
+              <a:rPr lang="es-419" sz="1800" b="1">
+                <a:effectLst/>
+              </a:rPr>
+              <a:t>Comparación de Tiempo</a:t>
+            </a:r>
+            <a:r>
+              <a:rPr lang="es-419" sz="1800" b="1" baseline="0">
+                <a:effectLst/>
+              </a:rPr>
+              <a:t> y Memoria utilizados en PROBING y CHAINING </a:t>
+            </a:r>
+            <a:endParaRPr lang="en-US" sz="1800" b="1">
+              <a:effectLst/>
+            </a:endParaRPr>
+          </a:p>
+        </c:rich>
+      </c:tx>
+      <c:overlay val="0"/>
+      <c:spPr>
+        <a:noFill/>
+        <a:ln>
+          <a:noFill/>
+        </a:ln>
+        <a:effectLst/>
+      </c:spPr>
+      <c:txPr>
+        <a:bodyPr rot="0" spcFirstLastPara="1" vertOverflow="ellipsis" vert="horz" wrap="square" anchor="ctr" anchorCtr="1"/>
+        <a:lstStyle/>
+        <a:p>
+          <a:pPr>
+            <a:defRPr sz="1400" b="1" i="0" u="none" strike="noStrike" kern="1200" spc="0" baseline="0">
+              <a:solidFill>
+                <a:schemeClr val="tx1">
+                  <a:lumMod val="65000"/>
+                  <a:lumOff val="35000"/>
+                </a:schemeClr>
+              </a:solidFill>
+              <a:latin typeface="+mn-lt"/>
+              <a:ea typeface="+mn-ea"/>
+              <a:cs typeface="+mn-cs"/>
+            </a:defRPr>
+          </a:pPr>
+          <a:endParaRPr lang="es-CO"/>
+        </a:p>
+      </c:txPr>
+    </c:title>
+    <c:autoTitleDeleted val="0"/>
+    <c:plotArea>
+      <c:layout/>
+      <c:scatterChart>
+        <c:scatterStyle val="smoothMarker"/>
+        <c:varyColors val="0"/>
+        <c:ser>
+          <c:idx val="0"/>
+          <c:order val="0"/>
+          <c:tx>
+            <c:strRef>
+              <c:f>'Datos Lab7'!$A$1:$C$1</c:f>
+              <c:strCache>
+                <c:ptCount val="1"/>
+                <c:pt idx="0">
+                  <c:v>Carga de Catálogo PROBING</c:v>
+                </c:pt>
+              </c:strCache>
+            </c:strRef>
+          </c:tx>
+          <c:spPr>
+            <a:ln w="19050" cap="rnd">
+              <a:solidFill>
+                <a:schemeClr val="accent6"/>
+              </a:solidFill>
+              <a:round/>
+            </a:ln>
+            <a:effectLst/>
+          </c:spPr>
+          <c:marker>
+            <c:symbol val="circle"/>
+            <c:size val="5"/>
+            <c:spPr>
+              <a:solidFill>
+                <a:schemeClr val="accent6"/>
+              </a:solidFill>
+              <a:ln w="9525">
+                <a:solidFill>
+                  <a:schemeClr val="accent6"/>
+                </a:solidFill>
+              </a:ln>
+              <a:effectLst/>
+            </c:spPr>
+          </c:marker>
+          <c:trendline>
+            <c:spPr>
+              <a:ln w="19050" cap="rnd">
+                <a:solidFill>
+                  <a:schemeClr val="accent6"/>
+                </a:solidFill>
+                <a:prstDash val="sysDot"/>
+              </a:ln>
+              <a:effectLst/>
+            </c:spPr>
+            <c:trendlineType val="linear"/>
+            <c:dispRSqr val="1"/>
+            <c:dispEq val="1"/>
+            <c:trendlineLbl>
+              <c:numFmt formatCode="General" sourceLinked="0"/>
+              <c:spPr>
+                <a:noFill/>
+                <a:ln>
+                  <a:noFill/>
+                </a:ln>
+                <a:effectLst/>
+              </c:spPr>
+              <c:txPr>
+                <a:bodyPr rot="0" spcFirstLastPara="1" vertOverflow="ellipsis" vert="horz" wrap="square" anchor="ctr" anchorCtr="1"/>
+                <a:lstStyle/>
+                <a:p>
+                  <a:pPr>
+                    <a:defRPr sz="900" b="0" i="0" u="none" strike="noStrike" kern="1200" baseline="0">
+                      <a:solidFill>
+                        <a:schemeClr val="tx1">
+                          <a:lumMod val="65000"/>
+                          <a:lumOff val="35000"/>
+                        </a:schemeClr>
+                      </a:solidFill>
+                      <a:latin typeface="+mn-lt"/>
+                      <a:ea typeface="+mn-ea"/>
+                      <a:cs typeface="+mn-cs"/>
+                    </a:defRPr>
+                  </a:pPr>
+                  <a:endParaRPr lang="es-CO"/>
+                </a:p>
+              </c:txPr>
+            </c:trendlineLbl>
+          </c:trendline>
+          <c:xVal>
+            <c:numRef>
+              <c:f>'Datos Lab7'!$B$3:$B$5</c:f>
+              <c:numCache>
+                <c:formatCode>0.00</c:formatCode>
+                <c:ptCount val="3"/>
+                <c:pt idx="0">
+                  <c:v>1307650.297</c:v>
+                </c:pt>
+                <c:pt idx="1">
+                  <c:v>1307650.574</c:v>
+                </c:pt>
+                <c:pt idx="2">
+                  <c:v>1307650.355</c:v>
+                </c:pt>
+              </c:numCache>
+            </c:numRef>
+          </c:xVal>
+          <c:yVal>
+            <c:numRef>
+              <c:f>'Datos Lab7'!$C$3:$C$5</c:f>
+              <c:numCache>
+                <c:formatCode>0.00</c:formatCode>
+                <c:ptCount val="3"/>
+                <c:pt idx="0">
+                  <c:v>51510.394999999997</c:v>
+                </c:pt>
+                <c:pt idx="1">
+                  <c:v>54145.262999999999</c:v>
+                </c:pt>
+                <c:pt idx="2">
+                  <c:v>48312.455999999998</c:v>
+                </c:pt>
+              </c:numCache>
+            </c:numRef>
+          </c:yVal>
+          <c:smooth val="1"/>
+          <c:extLst>
+            <c:ext xmlns:c16="http://schemas.microsoft.com/office/drawing/2014/chart" uri="{C3380CC4-5D6E-409C-BE32-E72D297353CC}">
+              <c16:uniqueId val="{00000001-694D-4745-AF01-D75E3D1F531F}"/>
+            </c:ext>
+          </c:extLst>
+        </c:ser>
+        <c:ser>
+          <c:idx val="1"/>
+          <c:order val="1"/>
+          <c:tx>
+            <c:strRef>
+              <c:f>'Datos Lab7'!$A$8:$C$8</c:f>
+              <c:strCache>
+                <c:ptCount val="1"/>
+                <c:pt idx="0">
+                  <c:v>Carga de Catálogo CHAINING</c:v>
+                </c:pt>
+              </c:strCache>
+            </c:strRef>
+          </c:tx>
+          <c:spPr>
+            <a:ln w="19050" cap="rnd">
+              <a:solidFill>
+                <a:schemeClr val="accent5"/>
+              </a:solidFill>
+              <a:round/>
+            </a:ln>
+            <a:effectLst/>
+          </c:spPr>
+          <c:marker>
+            <c:symbol val="circle"/>
+            <c:size val="5"/>
+            <c:spPr>
+              <a:solidFill>
+                <a:schemeClr val="accent5"/>
+              </a:solidFill>
+              <a:ln w="9525">
+                <a:solidFill>
+                  <a:schemeClr val="accent5"/>
+                </a:solidFill>
+              </a:ln>
+              <a:effectLst/>
+            </c:spPr>
+          </c:marker>
+          <c:trendline>
+            <c:spPr>
+              <a:ln w="19050" cap="rnd">
+                <a:solidFill>
+                  <a:schemeClr val="accent5"/>
+                </a:solidFill>
+                <a:prstDash val="sysDot"/>
+              </a:ln>
+              <a:effectLst/>
+            </c:spPr>
+            <c:trendlineType val="poly"/>
+            <c:order val="2"/>
+            <c:dispRSqr val="1"/>
+            <c:dispEq val="1"/>
+            <c:trendlineLbl>
+              <c:numFmt formatCode="General" sourceLinked="0"/>
+              <c:spPr>
+                <a:noFill/>
+                <a:ln>
+                  <a:noFill/>
+                </a:ln>
+                <a:effectLst/>
+              </c:spPr>
+              <c:txPr>
+                <a:bodyPr rot="0" spcFirstLastPara="1" vertOverflow="ellipsis" vert="horz" wrap="square" anchor="ctr" anchorCtr="1"/>
+                <a:lstStyle/>
+                <a:p>
+                  <a:pPr>
+                    <a:defRPr sz="900" b="0" i="0" u="none" strike="noStrike" kern="1200" baseline="0">
+                      <a:solidFill>
+                        <a:schemeClr val="tx1">
+                          <a:lumMod val="65000"/>
+                          <a:lumOff val="35000"/>
+                        </a:schemeClr>
+                      </a:solidFill>
+                      <a:latin typeface="+mn-lt"/>
+                      <a:ea typeface="+mn-ea"/>
+                      <a:cs typeface="+mn-cs"/>
+                    </a:defRPr>
+                  </a:pPr>
+                  <a:endParaRPr lang="es-CO"/>
+                </a:p>
+              </c:txPr>
+            </c:trendlineLbl>
+          </c:trendline>
+          <c:xVal>
+            <c:numRef>
+              <c:f>'Datos Lab7'!$B$10:$B$12</c:f>
+              <c:numCache>
+                <c:formatCode>0.00</c:formatCode>
+                <c:ptCount val="3"/>
+                <c:pt idx="0">
+                  <c:v>1307659.6529999999</c:v>
+                </c:pt>
+                <c:pt idx="1">
+                  <c:v>1307659.341</c:v>
+                </c:pt>
+                <c:pt idx="2">
+                  <c:v>1307659.341</c:v>
+                </c:pt>
+              </c:numCache>
+            </c:numRef>
+          </c:xVal>
+          <c:yVal>
+            <c:numRef>
+              <c:f>'Datos Lab7'!$C$10:$C$12</c:f>
+              <c:numCache>
+                <c:formatCode>0.00</c:formatCode>
+                <c:ptCount val="3"/>
+                <c:pt idx="0">
+                  <c:v>49865.764999999999</c:v>
+                </c:pt>
+                <c:pt idx="1">
+                  <c:v>49210.874000000003</c:v>
+                </c:pt>
+                <c:pt idx="2">
+                  <c:v>49808.665000000001</c:v>
+                </c:pt>
+              </c:numCache>
+            </c:numRef>
+          </c:yVal>
+          <c:smooth val="1"/>
+          <c:extLst>
+            <c:ext xmlns:c16="http://schemas.microsoft.com/office/drawing/2014/chart" uri="{C3380CC4-5D6E-409C-BE32-E72D297353CC}">
+              <c16:uniqueId val="{00000003-694D-4745-AF01-D75E3D1F531F}"/>
+            </c:ext>
+          </c:extLst>
+        </c:ser>
+        <c:dLbls>
+          <c:showLegendKey val="0"/>
+          <c:showVal val="0"/>
+          <c:showCatName val="0"/>
+          <c:showSerName val="0"/>
+          <c:showPercent val="0"/>
+          <c:showBubbleSize val="0"/>
+        </c:dLbls>
+        <c:axId val="696671312"/>
+        <c:axId val="1833162896"/>
+      </c:scatterChart>
+      <c:valAx>
+        <c:axId val="696671312"/>
+        <c:scaling>
+          <c:orientation val="minMax"/>
+        </c:scaling>
+        <c:delete val="0"/>
+        <c:axPos val="b"/>
+        <c:majorGridlines>
+          <c:spPr>
+            <a:ln w="9525" cap="flat" cmpd="sng" algn="ctr">
+              <a:solidFill>
+                <a:schemeClr val="tx1">
+                  <a:lumMod val="15000"/>
+                  <a:lumOff val="85000"/>
+                </a:schemeClr>
+              </a:solidFill>
+              <a:round/>
+            </a:ln>
+            <a:effectLst/>
+          </c:spPr>
+        </c:majorGridlines>
+        <c:title>
+          <c:tx>
+            <c:rich>
+              <a:bodyPr rot="0" spcFirstLastPara="1" vertOverflow="ellipsis" vert="horz" wrap="square" anchor="ctr" anchorCtr="1"/>
+              <a:lstStyle/>
+              <a:p>
+                <a:pPr>
+                  <a:defRPr sz="1000" b="0" i="0" u="none" strike="noStrike" kern="1200" baseline="0">
+                    <a:solidFill>
+                      <a:schemeClr val="tx1">
+                        <a:lumMod val="65000"/>
+                        <a:lumOff val="35000"/>
+                      </a:schemeClr>
+                    </a:solidFill>
+                    <a:latin typeface="+mn-lt"/>
+                    <a:ea typeface="+mn-ea"/>
+                    <a:cs typeface="+mn-cs"/>
+                  </a:defRPr>
+                </a:pPr>
+                <a:r>
+                  <a:rPr lang="en-US" b="1"/>
+                  <a:t>Memoria Utilizada [</a:t>
+                </a:r>
+                <a:r>
+                  <a:rPr lang="es-419" sz="1000" b="1" i="0" u="none" strike="noStrike" baseline="0">
+                    <a:effectLst/>
+                  </a:rPr>
+                  <a:t>kB</a:t>
+                </a:r>
+                <a:r>
+                  <a:rPr lang="en-US" b="1"/>
+                  <a:t>]</a:t>
+                </a:r>
+              </a:p>
+            </c:rich>
+          </c:tx>
+          <c:overlay val="0"/>
+          <c:spPr>
+            <a:noFill/>
+            <a:ln>
+              <a:noFill/>
+            </a:ln>
+            <a:effectLst/>
+          </c:spPr>
+          <c:txPr>
+            <a:bodyPr rot="0" spcFirstLastPara="1" vertOverflow="ellipsis" vert="horz" wrap="square" anchor="ctr" anchorCtr="1"/>
+            <a:lstStyle/>
+            <a:p>
+              <a:pPr>
+                <a:defRPr sz="1000" b="0" i="0" u="none" strike="noStrike" kern="1200" baseline="0">
+                  <a:solidFill>
+                    <a:schemeClr val="tx1">
+                      <a:lumMod val="65000"/>
+                      <a:lumOff val="35000"/>
+                    </a:schemeClr>
+                  </a:solidFill>
+                  <a:latin typeface="+mn-lt"/>
+                  <a:ea typeface="+mn-ea"/>
+                  <a:cs typeface="+mn-cs"/>
+                </a:defRPr>
+              </a:pPr>
+              <a:endParaRPr lang="es-CO"/>
+            </a:p>
+          </c:txPr>
+        </c:title>
+        <c:numFmt formatCode="0.00" sourceLinked="1"/>
+        <c:majorTickMark val="none"/>
+        <c:minorTickMark val="none"/>
+        <c:tickLblPos val="nextTo"/>
+        <c:spPr>
+          <a:noFill/>
+          <a:ln w="9525" cap="flat" cmpd="sng" algn="ctr">
+            <a:solidFill>
+              <a:schemeClr val="tx1">
+                <a:lumMod val="25000"/>
+                <a:lumOff val="75000"/>
+              </a:schemeClr>
+            </a:solidFill>
+            <a:round/>
+          </a:ln>
+          <a:effectLst/>
+        </c:spPr>
+        <c:txPr>
+          <a:bodyPr rot="-60000000" spcFirstLastPara="1" vertOverflow="ellipsis" vert="horz" wrap="square" anchor="ctr" anchorCtr="1"/>
+          <a:lstStyle/>
+          <a:p>
+            <a:pPr>
+              <a:defRPr sz="900" b="0" i="0" u="none" strike="noStrike" kern="1200" baseline="0">
+                <a:solidFill>
+                  <a:schemeClr val="tx1">
+                    <a:lumMod val="65000"/>
+                    <a:lumOff val="35000"/>
+                  </a:schemeClr>
+                </a:solidFill>
+                <a:latin typeface="+mn-lt"/>
+                <a:ea typeface="+mn-ea"/>
+                <a:cs typeface="+mn-cs"/>
+              </a:defRPr>
+            </a:pPr>
+            <a:endParaRPr lang="es-CO"/>
+          </a:p>
+        </c:txPr>
+        <c:crossAx val="1833162896"/>
+        <c:crosses val="autoZero"/>
+        <c:crossBetween val="midCat"/>
+      </c:valAx>
+      <c:valAx>
+        <c:axId val="1833162896"/>
+        <c:scaling>
+          <c:orientation val="minMax"/>
+        </c:scaling>
+        <c:delete val="0"/>
+        <c:axPos val="l"/>
+        <c:majorGridlines>
+          <c:spPr>
+            <a:ln w="9525" cap="flat" cmpd="sng" algn="ctr">
+              <a:solidFill>
+                <a:schemeClr val="tx1">
+                  <a:lumMod val="15000"/>
+                  <a:lumOff val="85000"/>
+                </a:schemeClr>
+              </a:solidFill>
+              <a:round/>
+            </a:ln>
+            <a:effectLst/>
+          </c:spPr>
+        </c:majorGridlines>
+        <c:title>
+          <c:tx>
+            <c:rich>
+              <a:bodyPr rot="-5400000" spcFirstLastPara="1" vertOverflow="ellipsis" vert="horz" wrap="square" anchor="ctr" anchorCtr="1"/>
+              <a:lstStyle/>
+              <a:p>
+                <a:pPr>
+                  <a:defRPr sz="1000" b="0" i="0" u="none" strike="noStrike" kern="1200" baseline="0">
+                    <a:solidFill>
+                      <a:schemeClr val="tx1">
+                        <a:lumMod val="65000"/>
+                        <a:lumOff val="35000"/>
+                      </a:schemeClr>
+                    </a:solidFill>
+                    <a:latin typeface="+mn-lt"/>
+                    <a:ea typeface="+mn-ea"/>
+                    <a:cs typeface="+mn-cs"/>
+                  </a:defRPr>
+                </a:pPr>
+                <a:r>
+                  <a:rPr lang="en-US" b="1"/>
+                  <a:t>Tiempo</a:t>
+                </a:r>
+                <a:r>
+                  <a:rPr lang="en-US" b="1" baseline="0"/>
+                  <a:t> de ejecución [ms]</a:t>
+                </a:r>
+                <a:endParaRPr lang="en-US" b="1"/>
+              </a:p>
+            </c:rich>
+          </c:tx>
+          <c:overlay val="0"/>
+          <c:spPr>
+            <a:noFill/>
+            <a:ln>
+              <a:noFill/>
+            </a:ln>
+            <a:effectLst/>
+          </c:spPr>
+          <c:txPr>
+            <a:bodyPr rot="-5400000" spcFirstLastPara="1" vertOverflow="ellipsis" vert="horz" wrap="square" anchor="ctr" anchorCtr="1"/>
+            <a:lstStyle/>
+            <a:p>
+              <a:pPr>
+                <a:defRPr sz="1000" b="0" i="0" u="none" strike="noStrike" kern="1200" baseline="0">
+                  <a:solidFill>
+                    <a:schemeClr val="tx1">
+                      <a:lumMod val="65000"/>
+                      <a:lumOff val="35000"/>
+                    </a:schemeClr>
+                  </a:solidFill>
+                  <a:latin typeface="+mn-lt"/>
+                  <a:ea typeface="+mn-ea"/>
+                  <a:cs typeface="+mn-cs"/>
+                </a:defRPr>
+              </a:pPr>
+              <a:endParaRPr lang="es-CO"/>
+            </a:p>
+          </c:txPr>
+        </c:title>
+        <c:numFmt formatCode="0.00" sourceLinked="1"/>
+        <c:majorTickMark val="none"/>
+        <c:minorTickMark val="none"/>
+        <c:tickLblPos val="nextTo"/>
+        <c:spPr>
+          <a:noFill/>
+          <a:ln w="9525" cap="flat" cmpd="sng" algn="ctr">
+            <a:solidFill>
+              <a:schemeClr val="tx1">
+                <a:lumMod val="25000"/>
+                <a:lumOff val="75000"/>
+              </a:schemeClr>
+            </a:solidFill>
+            <a:round/>
+          </a:ln>
+          <a:effectLst/>
+        </c:spPr>
+        <c:txPr>
+          <a:bodyPr rot="-60000000" spcFirstLastPara="1" vertOverflow="ellipsis" vert="horz" wrap="square" anchor="ctr" anchorCtr="1"/>
+          <a:lstStyle/>
+          <a:p>
+            <a:pPr>
+              <a:defRPr sz="900" b="0" i="0" u="none" strike="noStrike" kern="1200" baseline="0">
+                <a:solidFill>
+                  <a:schemeClr val="tx1">
+                    <a:lumMod val="65000"/>
+                    <a:lumOff val="35000"/>
+                  </a:schemeClr>
+                </a:solidFill>
+                <a:latin typeface="+mn-lt"/>
+                <a:ea typeface="+mn-ea"/>
+                <a:cs typeface="+mn-cs"/>
+              </a:defRPr>
+            </a:pPr>
+            <a:endParaRPr lang="es-CO"/>
+          </a:p>
+        </c:txPr>
+        <c:crossAx val="696671312"/>
+        <c:crosses val="autoZero"/>
+        <c:crossBetween val="midCat"/>
+      </c:valAx>
+      <c:spPr>
+        <a:noFill/>
+        <a:ln>
+          <a:noFill/>
+        </a:ln>
+        <a:effectLst/>
+      </c:spPr>
+    </c:plotArea>
+    <c:legend>
+      <c:legendPos val="b"/>
+      <c:overlay val="0"/>
+      <c:spPr>
+        <a:noFill/>
+        <a:ln>
+          <a:noFill/>
+        </a:ln>
+        <a:effectLst/>
+      </c:spPr>
+      <c:txPr>
+        <a:bodyPr rot="0" spcFirstLastPara="1" vertOverflow="ellipsis" vert="horz" wrap="square" anchor="ctr" anchorCtr="1"/>
+        <a:lstStyle/>
+        <a:p>
+          <a:pPr>
+            <a:defRPr sz="900" b="0" i="0" u="none" strike="noStrike" kern="1200" baseline="0">
+              <a:solidFill>
+                <a:schemeClr val="tx1">
+                  <a:lumMod val="65000"/>
+                  <a:lumOff val="35000"/>
+                </a:schemeClr>
+              </a:solidFill>
+              <a:latin typeface="+mn-lt"/>
+              <a:ea typeface="+mn-ea"/>
+              <a:cs typeface="+mn-cs"/>
+            </a:defRPr>
+          </a:pPr>
+          <a:endParaRPr lang="es-CO"/>
+        </a:p>
+      </c:txPr>
+    </c:legend>
+    <c:plotVisOnly val="1"/>
+    <c:dispBlanksAs val="gap"/>
+    <c:extLst>
+      <c:ext xmlns:c16r3="http://schemas.microsoft.com/office/drawing/2017/03/chart" uri="{56B9EC1D-385E-4148-901F-78D8002777C0}">
+        <c16r3:dataDisplayOptions16>
+          <c16r3:dispNaAsBlank val="1"/>
+        </c16r3:dataDisplayOptions16>
+      </c:ext>
+    </c:extLst>
+    <c:showDLblsOverMax val="0"/>
+  </c:chart>
+  <c:spPr>
+    <a:solidFill>
+      <a:schemeClr val="bg1"/>
+    </a:solidFill>
+    <a:ln w="9525" cap="flat" cmpd="sng" algn="ctr">
+      <a:solidFill>
+        <a:schemeClr val="tx1">
+          <a:lumMod val="15000"/>
+          <a:lumOff val="85000"/>
+        </a:schemeClr>
+      </a:solidFill>
+      <a:round/>
+    </a:ln>
+    <a:effectLst/>
+  </c:spPr>
+  <c:txPr>
+    <a:bodyPr/>
+    <a:lstStyle/>
+    <a:p>
+      <a:pPr>
+        <a:defRPr/>
+      </a:pPr>
+      <a:endParaRPr lang="es-CO"/>
+    </a:p>
+  </c:txPr>
+  <c:externalData r:id="rId3">
+    <c:autoUpdate val="0"/>
+  </c:externalData>
+</c:chartSpace>
+</file>
+
+<file path=word/charts/colors1.xml><?xml version="1.0" encoding="utf-8"?>
+<cs:colorStyle xmlns:cs="http://schemas.microsoft.com/office/drawing/2012/chartStyle" xmlns:a="http://schemas.openxmlformats.org/drawingml/2006/main" meth="cycle" id="13">
+  <a:schemeClr val="accent6"/>
+  <a:schemeClr val="accent5"/>
+  <a:schemeClr val="accent4"/>
+  <cs:variation/>
+  <cs:variation>
+    <a:lumMod val="60000"/>
+  </cs:variation>
+  <cs:variation>
+    <a:lumMod val="80000"/>
+    <a:lumOff val="20000"/>
+  </cs:variation>
+  <cs:variation>
+    <a:lumMod val="80000"/>
+  </cs:variation>
+  <cs:variation>
+    <a:lumMod val="60000"/>
+    <a:lumOff val="40000"/>
+  </cs:variation>
+  <cs:variation>
+    <a:lumMod val="50000"/>
+  </cs:variation>
+  <cs:variation>
+    <a:lumMod val="70000"/>
+    <a:lumOff val="30000"/>
+  </cs:variation>
+  <cs:variation>
+    <a:lumMod val="70000"/>
+  </cs:variation>
+  <cs:variation>
+    <a:lumMod val="50000"/>
+    <a:lumOff val="50000"/>
+  </cs:variation>
+</cs:colorStyle>
+</file>
+
+<file path=word/charts/style1.xml><?xml version="1.0" encoding="utf-8"?>
+<cs:chartStyle xmlns:cs="http://schemas.microsoft.com/office/drawing/2012/chartStyle" xmlns:a="http://schemas.openxmlformats.org/drawingml/2006/main" id="240">
+  <cs:axisTitle>
+    <cs:lnRef idx="0"/>
+    <cs:fillRef idx="0"/>
+    <cs:effectRef idx="0"/>
+    <cs:fontRef idx="minor">
+      <a:schemeClr val="tx1">
+        <a:lumMod val="65000"/>
+        <a:lumOff val="35000"/>
+      </a:schemeClr>
+    </cs:fontRef>
+    <cs:defRPr sz="1000" kern="1200"/>
+  </cs:axisTitle>
+  <cs:categoryAxis>
+    <cs:lnRef idx="0"/>
+    <cs:fillRef idx="0"/>
+    <cs:effectRef idx="0"/>
+    <cs:fontRef idx="minor">
+      <a:schemeClr val="tx1">
+        <a:lumMod val="65000"/>
+        <a:lumOff val="35000"/>
+      </a:schemeClr>
+    </cs:fontRef>
+    <cs:spPr>
+      <a:ln w="9525" cap="flat" cmpd="sng" algn="ctr">
+        <a:solidFill>
+          <a:schemeClr val="tx1">
+            <a:lumMod val="25000"/>
+            <a:lumOff val="75000"/>
+          </a:schemeClr>
+        </a:solidFill>
+        <a:round/>
+      </a:ln>
+    </cs:spPr>
+    <cs:defRPr sz="900" kern="1200"/>
+  </cs:categoryAxis>
+  <cs:chartArea mods="allowNoFillOverride allowNoLineOverride">
+    <cs:lnRef idx="0"/>
+    <cs:fillRef idx="0"/>
+    <cs:effectRef idx="0"/>
+    <cs:fontRef idx="minor">
+      <a:schemeClr val="tx1"/>
+    </cs:fontRef>
+    <cs:spPr>
+      <a:solidFill>
+        <a:schemeClr val="bg1"/>
+      </a:solidFill>
+      <a:ln w="9525" cap="flat" cmpd="sng" algn="ctr">
+        <a:solidFill>
+          <a:schemeClr val="tx1">
+            <a:lumMod val="15000"/>
+            <a:lumOff val="85000"/>
+          </a:schemeClr>
+        </a:solidFill>
+        <a:round/>
+      </a:ln>
+    </cs:spPr>
+    <cs:defRPr sz="1000" kern="1200"/>
+  </cs:chartArea>
+  <cs:dataLabel>
+    <cs:lnRef idx="0"/>
+    <cs:fillRef idx="0"/>
+    <cs:effectRef idx="0"/>
+    <cs:fontRef idx="minor">
+      <a:schemeClr val="tx1">
+        <a:lumMod val="75000"/>
+        <a:lumOff val="25000"/>
+      </a:schemeClr>
+    </cs:fontRef>
+    <cs:defRPr sz="900" kern="1200"/>
+  </cs:dataLabel>
+  <cs:dataLabelCallout>
+    <cs:lnRef idx="0"/>
+    <cs:fillRef idx="0"/>
+    <cs:effectRef idx="0"/>
+    <cs:fontRef idx="minor">
+      <a:schemeClr val="dk1">
+        <a:lumMod val="65000"/>
+        <a:lumOff val="35000"/>
+      </a:schemeClr>
+    </cs:fontRef>
+    <cs:spPr>
+      <a:solidFill>
+        <a:schemeClr val="lt1"/>
+      </a:solidFill>
+      <a:ln>
+        <a:solidFill>
+          <a:schemeClr val="dk1">
+            <a:lumMod val="25000"/>
+            <a:lumOff val="75000"/>
+          </a:schemeClr>
+        </a:solidFill>
+      </a:ln>
+    </cs:spPr>
+    <cs:defRPr sz="900" kern="1200"/>
+    <cs:bodyPr rot="0" spcFirstLastPara="1" vertOverflow="clip" horzOverflow="clip" vert="horz" wrap="square" lIns="36576" tIns="18288" rIns="36576" bIns="18288" anchor="ctr" anchorCtr="1">
+      <a:spAutoFit/>
+    </cs:bodyPr>
+  </cs:dataLabelCallout>
+  <cs:dataPoint>
+    <cs:lnRef idx="0"/>
+    <cs:fillRef idx="1">
+      <cs:styleClr val="auto"/>
+    </cs:fillRef>
+    <cs:effectRef idx="0"/>
+    <cs:fontRef idx="minor">
+      <a:schemeClr val="tx1"/>
+    </cs:fontRef>
+  </cs:dataPoint>
+  <cs:dataPoint3D>
+    <cs:lnRef idx="0"/>
+    <cs:fillRef idx="1">
+      <cs:styleClr val="auto"/>
+    </cs:fillRef>
+    <cs:effectRef idx="0"/>
+    <cs:fontRef idx="minor">
+      <a:schemeClr val="tx1"/>
+    </cs:fontRef>
+  </cs:dataPoint3D>
+  <cs:dataPointLine>
+    <cs:lnRef idx="0">
+      <cs:styleClr val="auto"/>
+    </cs:lnRef>
+    <cs:fillRef idx="1"/>
+    <cs:effectRef idx="0"/>
+    <cs:fontRef idx="minor">
+      <a:schemeClr val="tx1"/>
+    </cs:fontRef>
+    <cs:spPr>
+      <a:ln w="19050" cap="rnd">
+        <a:solidFill>
+          <a:schemeClr val="phClr"/>
+        </a:solidFill>
+        <a:round/>
+      </a:ln>
+    </cs:spPr>
+  </cs:dataPointLine>
+  <cs:dataPointMarker>
+    <cs:lnRef idx="0">
+      <cs:styleClr val="auto"/>
+    </cs:lnRef>
+    <cs:fillRef idx="1">
+      <cs:styleClr val="auto"/>
+    </cs:fillRef>
+    <cs:effectRef idx="0"/>
+    <cs:fontRef idx="minor">
+      <a:schemeClr val="tx1"/>
+    </cs:fontRef>
+    <cs:spPr>
+      <a:ln w="9525">
+        <a:solidFill>
+          <a:schemeClr val="phClr"/>
+        </a:solidFill>
+      </a:ln>
+    </cs:spPr>
+  </cs:dataPointMarker>
+  <cs:dataPointMarkerLayout symbol="circle" size="5"/>
+  <cs:dataPointWireframe>
+    <cs:lnRef idx="0">
+      <cs:styleClr val="auto"/>
+    </cs:lnRef>
+    <cs:fillRef idx="0"/>
+    <cs:effectRef idx="0"/>
+    <cs:fontRef idx="minor">
+      <a:schemeClr val="dk1"/>
+    </cs:fontRef>
+    <cs:spPr>
+      <a:ln w="9525" cap="rnd">
+        <a:solidFill>
+          <a:schemeClr val="phClr"/>
+        </a:solidFill>
+        <a:round/>
+      </a:ln>
+    </cs:spPr>
+  </cs:dataPointWireframe>
+  <cs:dataTable>
+    <cs:lnRef idx="0"/>
+    <cs:fillRef idx="0"/>
+    <cs:effectRef idx="0"/>
+    <cs:fontRef idx="minor">
+      <a:schemeClr val="tx1">
+        <a:lumMod val="65000"/>
+        <a:lumOff val="35000"/>
+      </a:schemeClr>
+    </cs:fontRef>
+    <cs:spPr>
+      <a:noFill/>
+      <a:ln w="9525" cap="flat" cmpd="sng" algn="ctr">
+        <a:solidFill>
+          <a:schemeClr val="tx1">
+            <a:lumMod val="15000"/>
+            <a:lumOff val="85000"/>
+          </a:schemeClr>
+        </a:solidFill>
+        <a:round/>
+      </a:ln>
+    </cs:spPr>
+    <cs:defRPr sz="900" kern="1200"/>
+  </cs:dataTable>
+  <cs:downBar>
+    <cs:lnRef idx="0"/>
+    <cs:fillRef idx="0"/>
+    <cs:effectRef idx="0"/>
+    <cs:fontRef idx="minor">
+      <a:schemeClr val="tx1"/>
+    </cs:fontRef>
+    <cs:spPr>
+      <a:solidFill>
+        <a:schemeClr val="dk1">
+          <a:lumMod val="75000"/>
+          <a:lumOff val="25000"/>
+        </a:schemeClr>
+      </a:solidFill>
+      <a:ln w="9525" cap="flat" cmpd="sng" algn="ctr">
+        <a:solidFill>
+          <a:schemeClr val="tx1">
+            <a:lumMod val="65000"/>
+            <a:lumOff val="35000"/>
+          </a:schemeClr>
+        </a:solidFill>
+        <a:round/>
+      </a:ln>
+    </cs:spPr>
+  </cs:downBar>
+  <cs:dropLine>
+    <cs:lnRef idx="0"/>
+    <cs:fillRef idx="0"/>
+    <cs:effectRef idx="0"/>
+    <cs:fontRef idx="minor">
+      <a:schemeClr val="tx1"/>
+    </cs:fontRef>
+    <cs:spPr>
+      <a:ln w="9525" cap="flat" cmpd="sng" algn="ctr">
+        <a:solidFill>
+          <a:schemeClr val="tx1">
+            <a:lumMod val="35000"/>
+            <a:lumOff val="65000"/>
+          </a:schemeClr>
+        </a:solidFill>
+        <a:round/>
+      </a:ln>
+    </cs:spPr>
+  </cs:dropLine>
+  <cs:errorBar>
+    <cs:lnRef idx="0"/>
+    <cs:fillRef idx="0"/>
+    <cs:effectRef idx="0"/>
+    <cs:fontRef idx="minor">
+      <a:schemeClr val="tx1"/>
+    </cs:fontRef>
+    <cs:spPr>
+      <a:ln w="9525" cap="flat" cmpd="sng" algn="ctr">
+        <a:solidFill>
+          <a:schemeClr val="tx1">
+            <a:lumMod val="65000"/>
+            <a:lumOff val="35000"/>
+          </a:schemeClr>
+        </a:solidFill>
+        <a:round/>
+      </a:ln>
+    </cs:spPr>
+  </cs:errorBar>
+  <cs:floor>
+    <cs:lnRef idx="0"/>
+    <cs:fillRef idx="0"/>
+    <cs:effectRef idx="0"/>
+    <cs:fontRef idx="minor">
+      <a:schemeClr val="tx1"/>
+    </cs:fontRef>
+    <cs:spPr>
+      <a:noFill/>
+      <a:ln>
+        <a:noFill/>
+      </a:ln>
+    </cs:spPr>
+  </cs:floor>
+  <cs:gridlineMajor>
+    <cs:lnRef idx="0"/>
+    <cs:fillRef idx="0"/>
+    <cs:effectRef idx="0"/>
+    <cs:fontRef idx="minor">
+      <a:schemeClr val="tx1"/>
+    </cs:fontRef>
+    <cs:spPr>
+      <a:ln w="9525" cap="flat" cmpd="sng" algn="ctr">
+        <a:solidFill>
+          <a:schemeClr val="tx1">
+            <a:lumMod val="15000"/>
+            <a:lumOff val="85000"/>
+          </a:schemeClr>
+        </a:solidFill>
+        <a:round/>
+      </a:ln>
+    </cs:spPr>
+  </cs:gridlineMajor>
+  <cs:gridlineMinor>
+    <cs:lnRef idx="0"/>
+    <cs:fillRef idx="0"/>
+    <cs:effectRef idx="0"/>
+    <cs:fontRef idx="minor">
+      <a:schemeClr val="tx1"/>
+    </cs:fontRef>
+    <cs:spPr>
+      <a:ln w="9525" cap="flat" cmpd="sng" algn="ctr">
+        <a:solidFill>
+          <a:schemeClr val="tx1">
+            <a:lumMod val="5000"/>
+            <a:lumOff val="95000"/>
+          </a:schemeClr>
+        </a:solidFill>
+        <a:round/>
+      </a:ln>
+    </cs:spPr>
+  </cs:gridlineMinor>
+  <cs:hiLoLine>
+    <cs:lnRef idx="0"/>
+    <cs:fillRef idx="0"/>
+    <cs:effectRef idx="0"/>
+    <cs:fontRef idx="minor">
+      <a:schemeClr val="tx1"/>
+    </cs:fontRef>
+    <cs:spPr>
+      <a:ln w="9525" cap="flat" cmpd="sng" algn="ctr">
+        <a:solidFill>
+          <a:schemeClr val="tx1">
+            <a:lumMod val="50000"/>
+            <a:lumOff val="50000"/>
+          </a:schemeClr>
+        </a:solidFill>
+        <a:round/>
+      </a:ln>
+    </cs:spPr>
+  </cs:hiLoLine>
+  <cs:leaderLine>
+    <cs:lnRef idx="0"/>
+    <cs:fillRef idx="0"/>
+    <cs:effectRef idx="0"/>
+    <cs:fontRef idx="minor">
+      <a:schemeClr val="tx1"/>
+    </cs:fontRef>
+    <cs:spPr>
+      <a:ln w="9525" cap="flat" cmpd="sng" algn="ctr">
+        <a:solidFill>
+          <a:schemeClr val="tx1">
+            <a:lumMod val="35000"/>
+            <a:lumOff val="65000"/>
+          </a:schemeClr>
+        </a:solidFill>
+        <a:round/>
+      </a:ln>
+    </cs:spPr>
+  </cs:leaderLine>
+  <cs:legend>
+    <cs:lnRef idx="0"/>
+    <cs:fillRef idx="0"/>
+    <cs:effectRef idx="0"/>
+    <cs:fontRef idx="minor">
+      <a:schemeClr val="tx1">
+        <a:lumMod val="65000"/>
+        <a:lumOff val="35000"/>
+      </a:schemeClr>
+    </cs:fontRef>
+    <cs:defRPr sz="900" kern="1200"/>
+  </cs:legend>
+  <cs:plotArea mods="allowNoFillOverride allowNoLineOverride">
+    <cs:lnRef idx="0"/>
+    <cs:fillRef idx="0"/>
+    <cs:effectRef idx="0"/>
+    <cs:fontRef idx="minor">
+      <a:schemeClr val="tx1"/>
+    </cs:fontRef>
+  </cs:plotArea>
+  <cs:plotArea3D mods="allowNoFillOverride allowNoLineOverride">
+    <cs:lnRef idx="0"/>
+    <cs:fillRef idx="0"/>
+    <cs:effectRef idx="0"/>
+    <cs:fontRef idx="minor">
+      <a:schemeClr val="tx1"/>
+    </cs:fontRef>
+  </cs:plotArea3D>
+  <cs:seriesAxis>
+    <cs:lnRef idx="0"/>
+    <cs:fillRef idx="0"/>
+    <cs:effectRef idx="0"/>
+    <cs:fontRef idx="minor">
+      <a:schemeClr val="tx1">
+        <a:lumMod val="65000"/>
+        <a:lumOff val="35000"/>
+      </a:schemeClr>
+    </cs:fontRef>
+    <cs:defRPr sz="900" kern="1200"/>
+  </cs:seriesAxis>
+  <cs:seriesLine>
+    <cs:lnRef idx="0"/>
+    <cs:fillRef idx="0"/>
+    <cs:effectRef idx="0"/>
+    <cs:fontRef idx="minor">
+      <a:schemeClr val="tx1"/>
+    </cs:fontRef>
+    <cs:spPr>
+      <a:ln w="9525" cap="flat" cmpd="sng" algn="ctr">
+        <a:solidFill>
+          <a:schemeClr val="tx1">
+            <a:lumMod val="35000"/>
+            <a:lumOff val="65000"/>
+          </a:schemeClr>
+        </a:solidFill>
+        <a:round/>
+      </a:ln>
+    </cs:spPr>
+  </cs:seriesLine>
+  <cs:title>
+    <cs:lnRef idx="0"/>
+    <cs:fillRef idx="0"/>
+    <cs:effectRef idx="0"/>
+    <cs:fontRef idx="minor">
+      <a:schemeClr val="tx1">
+        <a:lumMod val="65000"/>
+        <a:lumOff val="35000"/>
+      </a:schemeClr>
+    </cs:fontRef>
+    <cs:defRPr sz="1400" b="0" kern="1200" spc="0" baseline="0"/>
+  </cs:title>
+  <cs:trendline>
+    <cs:lnRef idx="0">
+      <cs:styleClr val="auto"/>
+    </cs:lnRef>
+    <cs:fillRef idx="0"/>
+    <cs:effectRef idx="0"/>
+    <cs:fontRef idx="minor">
+      <a:schemeClr val="tx1"/>
+    </cs:fontRef>
+    <cs:spPr>
+      <a:ln w="19050" cap="rnd">
+        <a:solidFill>
+          <a:schemeClr val="phClr"/>
+        </a:solidFill>
+        <a:prstDash val="sysDot"/>
+      </a:ln>
+    </cs:spPr>
+  </cs:trendline>
+  <cs:trendlineLabel>
+    <cs:lnRef idx="0"/>
+    <cs:fillRef idx="0"/>
+    <cs:effectRef idx="0"/>
+    <cs:fontRef idx="minor">
+      <a:schemeClr val="tx1">
+        <a:lumMod val="65000"/>
+        <a:lumOff val="35000"/>
+      </a:schemeClr>
+    </cs:fontRef>
+    <cs:defRPr sz="900" kern="1200"/>
+  </cs:trendlineLabel>
+  <cs:upBar>
+    <cs:lnRef idx="0"/>
+    <cs:fillRef idx="0"/>
+    <cs:effectRef idx="0"/>
+    <cs:fontRef idx="minor">
+      <a:schemeClr val="tx1"/>
+    </cs:fontRef>
+    <cs:spPr>
+      <a:solidFill>
+        <a:schemeClr val="lt1"/>
+      </a:solidFill>
+      <a:ln w="9525" cap="flat" cmpd="sng" algn="ctr">
+        <a:solidFill>
+          <a:schemeClr val="tx1">
+            <a:lumMod val="65000"/>
+            <a:lumOff val="35000"/>
+          </a:schemeClr>
+        </a:solidFill>
+        <a:round/>
+      </a:ln>
+    </cs:spPr>
+  </cs:upBar>
+  <cs:valueAxis>
+    <cs:lnRef idx="0"/>
+    <cs:fillRef idx="0"/>
+    <cs:effectRef idx="0"/>
+    <cs:fontRef idx="minor">
+      <a:schemeClr val="tx1">
+        <a:lumMod val="65000"/>
+        <a:lumOff val="35000"/>
+      </a:schemeClr>
+    </cs:fontRef>
+    <cs:spPr>
+      <a:ln w="9525" cap="flat" cmpd="sng" algn="ctr">
+        <a:solidFill>
+          <a:schemeClr val="tx1">
+            <a:lumMod val="25000"/>
+            <a:lumOff val="75000"/>
+          </a:schemeClr>
+        </a:solidFill>
+        <a:round/>
+      </a:ln>
+    </cs:spPr>
+    <cs:defRPr sz="900" kern="1200"/>
+  </cs:valueAxis>
+  <cs:wall>
+    <cs:lnRef idx="0"/>
+    <cs:fillRef idx="0"/>
+    <cs:effectRef idx="0"/>
+    <cs:fontRef idx="minor">
+      <a:schemeClr val="tx1"/>
+    </cs:fontRef>
+    <cs:spPr>
+      <a:noFill/>
+      <a:ln>
+        <a:noFill/>
+      </a:ln>
+    </cs:spPr>
+  </cs:wall>
+</cs:chartStyle>
+</file>
+
 <file path=word/theme/theme1.xml><?xml version="1.0" encoding="utf-8"?>
 <a:theme xmlns:a="http://schemas.openxmlformats.org/drawingml/2006/main" name="Office Theme">
   <a:themeElements>

</xml_diff>